<commit_message>
report: title: fix spelling
</commit_message>
<xml_diff>
--- a/report/title.DOCX
+++ b/report/title.DOCX
@@ -344,7 +344,27 @@
                 <w:sz w:val="24"/>
                 <w:shd w:fill="auto" w:val="clear"/>
               </w:rPr>
-              <w:t>Отчёт о проведение научно-исследовательской работы</w:t>
+              <w:t>Отчёт о проведени</w:t>
+            </w:r>
+            <w:r>
+              <w:rPr>
+                <w:rFonts w:eastAsia="MS Mincho"/>
+                <w:i/>
+                <w:color w:val="000000" w:themeColor="text1"/>
+                <w:sz w:val="24"/>
+                <w:shd w:fill="auto" w:val="clear"/>
+              </w:rPr>
+              <w:t>и</w:t>
+            </w:r>
+            <w:r>
+              <w:rPr>
+                <w:rFonts w:eastAsia="MS Mincho"/>
+                <w:i/>
+                <w:color w:val="000000" w:themeColor="text1"/>
+                <w:sz w:val="24"/>
+                <w:shd w:fill="auto" w:val="clear"/>
+              </w:rPr>
+              <w:t xml:space="preserve"> научно-исследовательской работы</w:t>
             </w:r>
           </w:p>
         </w:tc>
@@ -437,12 +457,62 @@
               </w:rPr>
             </w:pPr>
             <w:r>
-              <w:rPr>
-                <w:rFonts w:eastAsia="MS Mincho"/>
-                <w:color w:val="000000" w:themeColor="text1"/>
-                <w:sz w:val="24"/>
-              </w:rPr>
-              <w:t>«___» ________2022 г.</w:t>
+              <w:rPr/>
+            </w:r>
+          </w:p>
+          <w:p>
+            <w:pPr>
+              <w:pStyle w:val="Normal"/>
+              <w:widowControl w:val="false"/>
+              <w:ind w:firstLine="28"/>
+              <w:rPr>
+                <w:rFonts w:eastAsia="MS Mincho"/>
+                <w:color w:val="000000" w:themeColor="text1"/>
+                <w:sz w:val="24"/>
+              </w:rPr>
+            </w:pPr>
+            <w:r>
+              <w:rPr>
+                <w:rFonts w:eastAsia="MS Mincho"/>
+                <w:color w:val="000000" w:themeColor="text1"/>
+                <w:sz w:val="24"/>
+              </w:rPr>
+              <w:t>___________________</w:t>
+            </w:r>
+          </w:p>
+          <w:p>
+            <w:pPr>
+              <w:pStyle w:val="Normal"/>
+              <w:widowControl w:val="false"/>
+              <w:ind w:firstLine="28"/>
+              <w:rPr>
+                <w:rFonts w:eastAsia="MS Mincho"/>
+                <w:color w:val="000000" w:themeColor="text1"/>
+                <w:sz w:val="24"/>
+              </w:rPr>
+            </w:pPr>
+            <w:r>
+              <w:rPr/>
+            </w:r>
+          </w:p>
+          <w:p>
+            <w:pPr>
+              <w:pStyle w:val="Normal"/>
+              <w:widowControl w:val="false"/>
+              <w:ind w:firstLine="28"/>
+              <w:rPr>
+                <w:rFonts w:eastAsia="MS Mincho"/>
+                <w:color w:val="000000" w:themeColor="text1"/>
+                <w:sz w:val="24"/>
+              </w:rPr>
+            </w:pPr>
+            <w:r>
+              <w:rPr>
+                <w:rFonts w:eastAsia="MS Mincho"/>
+                <w:color w:val="000000" w:themeColor="text1"/>
+                <w:sz w:val="24"/>
+              </w:rPr>
+              <w:t>«___» ________2023 г.</w:t>
             </w:r>
           </w:p>
         </w:tc>
@@ -520,6 +590,14 @@
                 <w:rFonts w:eastAsia="MS Mincho"/>
                 <w:sz w:val="24"/>
               </w:rPr>
+              <w:t>к</w:t>
+            </w:r>
+            <w:r>
+              <w:rPr>
+                <w:rFonts w:eastAsia="MS Mincho"/>
+                <w:sz w:val="24"/>
+              </w:rPr>
+              <w:t>андидат физико-математических наук,</w:t>
             </w:r>
           </w:p>
           <w:p>
@@ -529,6 +607,31 @@
               <w:ind w:firstLine="28"/>
               <w:rPr>
                 <w:rFonts w:eastAsia="MS Mincho"/>
+                <w:sz w:val="24"/>
+              </w:rPr>
+            </w:pPr>
+            <w:r>
+              <w:rPr>
+                <w:rFonts w:eastAsia="MS Mincho"/>
+                <w:sz w:val="24"/>
+              </w:rPr>
+              <w:t xml:space="preserve">доцент кафедры </w:t>
+            </w:r>
+            <w:r>
+              <w:rPr>
+                <w:rFonts w:eastAsia="MS Mincho"/>
+                <w:sz w:val="24"/>
+              </w:rPr>
+              <w:t>МОВС</w:t>
+            </w:r>
+          </w:p>
+          <w:p>
+            <w:pPr>
+              <w:pStyle w:val="Normal"/>
+              <w:widowControl w:val="false"/>
+              <w:ind w:firstLine="28"/>
+              <w:rPr>
+                <w:rFonts w:eastAsia="MS Mincho"/>
                 <w:color w:val="000000" w:themeColor="text1"/>
                 <w:sz w:val="24"/>
               </w:rPr>
@@ -540,6 +643,56 @@
                 <w:sz w:val="24"/>
               </w:rPr>
               <w:t>Рябинин Константин Валентинович</w:t>
+            </w:r>
+          </w:p>
+          <w:p>
+            <w:pPr>
+              <w:pStyle w:val="Normal"/>
+              <w:widowControl w:val="false"/>
+              <w:ind w:firstLine="28"/>
+              <w:rPr>
+                <w:rFonts w:eastAsia="MS Mincho"/>
+                <w:color w:val="000000" w:themeColor="text1"/>
+                <w:sz w:val="24"/>
+              </w:rPr>
+            </w:pPr>
+            <w:r>
+              <w:rPr/>
+            </w:r>
+          </w:p>
+          <w:p>
+            <w:pPr>
+              <w:pStyle w:val="Normal"/>
+              <w:widowControl w:val="false"/>
+              <w:ind w:firstLine="28"/>
+              <w:rPr>
+                <w:rFonts w:eastAsia="MS Mincho"/>
+                <w:color w:val="000000" w:themeColor="text1"/>
+                <w:sz w:val="24"/>
+              </w:rPr>
+            </w:pPr>
+            <w:r>
+              <w:rPr>
+                <w:rFonts w:eastAsia="MS Mincho"/>
+                <w:color w:val="000000" w:themeColor="text1"/>
+                <w:sz w:val="24"/>
+              </w:rPr>
+              <w:t>___________________</w:t>
+            </w:r>
+          </w:p>
+          <w:p>
+            <w:pPr>
+              <w:pStyle w:val="Normal"/>
+              <w:widowControl w:val="false"/>
+              <w:ind w:firstLine="28"/>
+              <w:rPr>
+                <w:rFonts w:eastAsia="MS Mincho"/>
+                <w:color w:val="000000" w:themeColor="text1"/>
+                <w:sz w:val="24"/>
+              </w:rPr>
+            </w:pPr>
+            <w:r>
+              <w:rPr/>
             </w:r>
           </w:p>
           <w:p>
@@ -640,7 +793,7 @@
         <w:docPartGallery w:val="Page Numbers (Bottom of Page)"/>
         <w:docPartUnique w:val="true"/>
       </w:docPartObj>
-      <w:id w:val="802433339"/>
+      <w:id w:val="60309239"/>
     </w:sdtPr>
     <w:sdtContent>
       <w:p>
@@ -663,7 +816,7 @@
         </w:r>
         <w:r>
           <w:rPr/>
-          <w:t>2</w:t>
+          <w:t>0</w:t>
         </w:r>
         <w:r>
           <w:rPr/>

</xml_diff>

<commit_message>
supplement the first chapter
</commit_message>
<xml_diff>
--- a/report/title.DOCX
+++ b/report/title.DOCX
@@ -5,14 +5,6 @@
     <w:tbl>
       <w:tblPr>
         <w:tblW w:w="8946" w:type="dxa"/>
-        <w:tblBorders>
-          <w:top w:val="single" w:sz="4" w:space="0" w:color="auto"/>
-          <w:left w:val="single" w:sz="4" w:space="0" w:color="auto"/>
-          <w:bottom w:val="single" w:sz="4" w:space="0" w:color="auto"/>
-          <w:right w:val="single" w:sz="4" w:space="0" w:color="auto"/>
-          <w:insideH w:val="single" w:sz="4" w:space="0" w:color="auto"/>
-          <w:insideV w:val="single" w:sz="4" w:space="0" w:color="auto"/>
-        </w:tblBorders>
         <w:tblLayout w:type="fixed"/>
         <w:tblLook w:val="00A0" w:firstRow="1" w:lastRow="0" w:firstColumn="1" w:lastColumn="0" w:noHBand="0" w:noVBand="0"/>
       </w:tblPr>
@@ -222,17 +214,7 @@
                 <w:iCs/>
                 <w:sz w:val="24"/>
               </w:rPr>
-              <w:t>Механико-математический</w:t>
-            </w:r>
-            <w:r>
-              <w:rPr>
-                <w:b/>
-                <w:bCs/>
-                <w:i/>
-                <w:iCs/>
-                <w:sz w:val="24"/>
-              </w:rPr>
-              <w:t xml:space="preserve"> факультет</w:t>
+              <w:t>Механико-математический факультет</w:t>
             </w:r>
           </w:p>
         </w:tc>

</xml_diff>